<commit_message>
Cap nhat design document
</commit_message>
<xml_diff>
--- a/Documents/Design.docx
+++ b/Documents/Design.docx
@@ -3064,6 +3064,208 @@
     </w:p>
     <w:p>
       <w:pPr>
+        <w:pStyle w:val="ListParagraph"/>
+        <w:numPr>
+          <w:ilvl w:val="0"/>
+          <w:numId w:val="27"/>
+        </w:numPr>
+        <w:jc w:val="both"/>
+      </w:pPr>
+      <w:r>
+        <w:t>Các thống kê cần thực hiện.</w:t>
+      </w:r>
+    </w:p>
+    <w:p>
+      <w:pPr>
+        <w:pStyle w:val="ListParagraph"/>
+        <w:numPr>
+          <w:ilvl w:val="1"/>
+          <w:numId w:val="27"/>
+        </w:numPr>
+        <w:jc w:val="both"/>
+      </w:pPr>
+      <w:r>
+        <w:t>Dựa vào file score.txt tiến hành thống kê tỉ lệ rating theo từng mức từ 1 – 5.</w:t>
+      </w:r>
+      <w:r>
+        <w:t xml:space="preserve"> </w:t>
+      </w:r>
+      <w:r>
+        <w:t>Biểu đồ được vẽ là biểu đồ hình quạt có dạng bên dưới.</w:t>
+      </w:r>
+    </w:p>
+    <w:p>
+      <w:pPr>
+        <w:pStyle w:val="ListParagraph"/>
+        <w:ind w:left="1440"/>
+        <w:jc w:val="both"/>
+      </w:pPr>
+      <w:r>
+        <w:lastRenderedPageBreak/>
+        <w:drawing>
+          <wp:inline distT="0" distB="0" distL="0" distR="0" wp14:anchorId="77AA4B96" wp14:editId="5F34C815">
+            <wp:extent cx="3887079" cy="2480807"/>
+            <wp:effectExtent l="0" t="0" r="0" b="0"/>
+            <wp:docPr id="48" name="Picture 48"/>
+            <wp:cNvGraphicFramePr>
+              <a:graphicFrameLocks xmlns:a="http://schemas.openxmlformats.org/drawingml/2006/main" noChangeAspect="1"/>
+            </wp:cNvGraphicFramePr>
+            <a:graphic xmlns:a="http://schemas.openxmlformats.org/drawingml/2006/main">
+              <a:graphicData uri="http://schemas.openxmlformats.org/drawingml/2006/picture">
+                <pic:pic xmlns:pic="http://schemas.openxmlformats.org/drawingml/2006/picture">
+                  <pic:nvPicPr>
+                    <pic:cNvPr id="0" name=""/>
+                    <pic:cNvPicPr/>
+                  </pic:nvPicPr>
+                  <pic:blipFill>
+                    <a:blip r:embed="rId9"/>
+                    <a:stretch>
+                      <a:fillRect/>
+                    </a:stretch>
+                  </pic:blipFill>
+                  <pic:spPr>
+                    <a:xfrm>
+                      <a:off x="0" y="0"/>
+                      <a:ext cx="3887864" cy="2481308"/>
+                    </a:xfrm>
+                    <a:prstGeom prst="rect">
+                      <a:avLst/>
+                    </a:prstGeom>
+                  </pic:spPr>
+                </pic:pic>
+              </a:graphicData>
+            </a:graphic>
+          </wp:inline>
+        </w:drawing>
+      </w:r>
+    </w:p>
+    <w:p>
+      <w:pPr>
+        <w:pStyle w:val="ListParagraph"/>
+        <w:numPr>
+          <w:ilvl w:val="1"/>
+          <w:numId w:val="27"/>
+        </w:numPr>
+        <w:jc w:val="both"/>
+      </w:pPr>
+      <w:r>
+        <w:t xml:space="preserve">Thống kê người dùng theo từng ngành nghề(NND). Với mỗi NND thống kê tổng số rating mà </w:t>
+      </w:r>
+      <w:r>
+        <w:t>thuộc NND đó</w:t>
+      </w:r>
+      <w:r>
+        <w:t>. Bao gồm tỉ lệ % rating 1 điểm, tỉ lệ % rating 2 điểm. Tỉ lệ % rating 3 điểm. Tỉ lệ % rating 4 điểm và tỉ lệ % rating 5 điểm. Biểu đồ được vẽ như bên dưới.</w:t>
+      </w:r>
+    </w:p>
+    <w:p>
+      <w:pPr>
+        <w:pStyle w:val="ListParagraph"/>
+        <w:ind w:left="1440"/>
+        <w:jc w:val="both"/>
+      </w:pPr>
+      <w:r>
+        <w:drawing>
+          <wp:inline distT="0" distB="0" distL="0" distR="0" wp14:anchorId="3228E4A3" wp14:editId="2D1D0A92">
+            <wp:extent cx="3347500" cy="2044655"/>
+            <wp:effectExtent l="0" t="0" r="5715" b="0"/>
+            <wp:docPr id="40" name="Picture 40"/>
+            <wp:cNvGraphicFramePr>
+              <a:graphicFrameLocks xmlns:a="http://schemas.openxmlformats.org/drawingml/2006/main" noChangeAspect="1"/>
+            </wp:cNvGraphicFramePr>
+            <a:graphic xmlns:a="http://schemas.openxmlformats.org/drawingml/2006/main">
+              <a:graphicData uri="http://schemas.openxmlformats.org/drawingml/2006/picture">
+                <pic:pic xmlns:pic="http://schemas.openxmlformats.org/drawingml/2006/picture">
+                  <pic:nvPicPr>
+                    <pic:cNvPr id="0" name=""/>
+                    <pic:cNvPicPr/>
+                  </pic:nvPicPr>
+                  <pic:blipFill>
+                    <a:blip r:embed="rId10"/>
+                    <a:stretch>
+                      <a:fillRect/>
+                    </a:stretch>
+                  </pic:blipFill>
+                  <pic:spPr>
+                    <a:xfrm>
+                      <a:off x="0" y="0"/>
+                      <a:ext cx="3348964" cy="2045549"/>
+                    </a:xfrm>
+                    <a:prstGeom prst="rect">
+                      <a:avLst/>
+                    </a:prstGeom>
+                  </pic:spPr>
+                </pic:pic>
+              </a:graphicData>
+            </a:graphic>
+          </wp:inline>
+        </w:drawing>
+      </w:r>
+    </w:p>
+    <w:p>
+      <w:pPr>
+        <w:pStyle w:val="ListParagraph"/>
+        <w:ind w:left="1440"/>
+        <w:jc w:val="both"/>
+      </w:pPr>
+    </w:p>
+    <w:p>
+      <w:pPr>
+        <w:pStyle w:val="ListParagraph"/>
+        <w:ind w:left="1440"/>
+        <w:jc w:val="both"/>
+      </w:pPr>
+      <w:r>
+        <w:t>Với mỗi nhóm rating như ở trên. Khi người dùng chọn một nhóm rating có giá trị x thì sẽ xuất thống kê tỉ lệ % các ngành mà NND đã cho x điểm. Biểu đồ được vẽ như hình bên dưới.</w:t>
+      </w:r>
+    </w:p>
+    <w:p>
+      <w:pPr>
+        <w:pStyle w:val="ListParagraph"/>
+        <w:ind w:left="1440"/>
+        <w:jc w:val="both"/>
+      </w:pPr>
+      <w:r>
+        <w:lastRenderedPageBreak/>
+        <w:drawing>
+          <wp:inline distT="0" distB="0" distL="0" distR="0" wp14:anchorId="7F7B77C1" wp14:editId="3AD3986A">
+            <wp:extent cx="3943847" cy="2629231"/>
+            <wp:effectExtent l="0" t="0" r="0" b="0"/>
+            <wp:docPr id="49" name="Picture 49"/>
+            <wp:cNvGraphicFramePr>
+              <a:graphicFrameLocks xmlns:a="http://schemas.openxmlformats.org/drawingml/2006/main" noChangeAspect="1"/>
+            </wp:cNvGraphicFramePr>
+            <a:graphic xmlns:a="http://schemas.openxmlformats.org/drawingml/2006/main">
+              <a:graphicData uri="http://schemas.openxmlformats.org/drawingml/2006/picture">
+                <pic:pic xmlns:pic="http://schemas.openxmlformats.org/drawingml/2006/picture">
+                  <pic:nvPicPr>
+                    <pic:cNvPr id="0" name=""/>
+                    <pic:cNvPicPr/>
+                  </pic:nvPicPr>
+                  <pic:blipFill>
+                    <a:blip r:embed="rId11"/>
+                    <a:stretch>
+                      <a:fillRect/>
+                    </a:stretch>
+                  </pic:blipFill>
+                  <pic:spPr>
+                    <a:xfrm>
+                      <a:off x="0" y="0"/>
+                      <a:ext cx="3951295" cy="2634196"/>
+                    </a:xfrm>
+                    <a:prstGeom prst="rect">
+                      <a:avLst/>
+                    </a:prstGeom>
+                  </pic:spPr>
+                </pic:pic>
+              </a:graphicData>
+            </a:graphic>
+          </wp:inline>
+        </w:drawing>
+      </w:r>
+    </w:p>
+    <w:p>
+      <w:pPr>
         <w:pStyle w:val="Heading3"/>
         <w:numPr>
           <w:ilvl w:val="0"/>
@@ -3116,8 +3318,10 @@
         <w:jc w:val="both"/>
       </w:pPr>
       <w:r>
-        <w:lastRenderedPageBreak/>
         <w:t>Cấu trúc file output gồm 3 cột: UserId, JobId, Score</w:t>
+      </w:r>
+      <w:r>
+        <w:t>. Các cột ngăn cách nhau bằng dấu kí tự tab.</w:t>
       </w:r>
     </w:p>
     <w:p>
@@ -3950,7 +4154,7 @@
                     <pic:cNvPicPr/>
                   </pic:nvPicPr>
                   <pic:blipFill>
-                    <a:blip r:embed="rId9"/>
+                    <a:blip r:embed="rId12"/>
                     <a:stretch>
                       <a:fillRect/>
                     </a:stretch>
@@ -4038,7 +4242,7 @@
                     <pic:cNvPicPr/>
                   </pic:nvPicPr>
                   <pic:blipFill>
-                    <a:blip r:embed="rId10"/>
+                    <a:blip r:embed="rId13"/>
                     <a:stretch>
                       <a:fillRect/>
                     </a:stretch>
@@ -4058,8 +4262,6 @@
           </wp:inline>
         </w:drawing>
       </w:r>
-      <w:bookmarkStart w:id="11" w:name="_GoBack"/>
-      <w:bookmarkEnd w:id="11"/>
       <w:r>
         <w:rPr>
           <w:szCs w:val="24"/>
@@ -4090,7 +4292,7 @@
           <w:szCs w:val="24"/>
         </w:rPr>
       </w:pPr>
-      <w:bookmarkStart w:id="12" w:name="_Toc454094670"/>
+      <w:bookmarkStart w:id="11" w:name="_Toc454094670"/>
       <w:r>
         <w:rPr>
           <w:rFonts w:ascii="Times New Roman" w:hAnsi="Times New Roman" w:cs="Times New Roman"/>
@@ -4102,7 +4304,7 @@
         <w:lastRenderedPageBreak/>
         <w:t>THIẾT KẾ</w:t>
       </w:r>
-      <w:bookmarkEnd w:id="12"/>
+      <w:bookmarkEnd w:id="11"/>
     </w:p>
     <w:p>
       <w:pPr>
@@ -4121,7 +4323,7 @@
           <w:szCs w:val="24"/>
         </w:rPr>
       </w:pPr>
-      <w:bookmarkStart w:id="13" w:name="_Toc454094671"/>
+      <w:bookmarkStart w:id="12" w:name="_Toc454094671"/>
       <w:r>
         <w:rPr>
           <w:rFonts w:ascii="Times New Roman" w:hAnsi="Times New Roman" w:cs="Times New Roman"/>
@@ -4131,7 +4333,7 @@
         </w:rPr>
         <w:t>KIẾN TRÚC HỆ THỐNG</w:t>
       </w:r>
-      <w:bookmarkEnd w:id="13"/>
+      <w:bookmarkEnd w:id="12"/>
     </w:p>
     <w:p>
       <w:pPr>
@@ -4149,7 +4351,7 @@
           <w:sz w:val="26"/>
         </w:rPr>
       </w:pPr>
-      <w:bookmarkStart w:id="14" w:name="_Toc454094672"/>
+      <w:bookmarkStart w:id="13" w:name="_Toc454094672"/>
       <w:r>
         <w:rPr>
           <w:rFonts w:ascii="Times New Roman" w:hAnsi="Times New Roman" w:cs="Times New Roman"/>
@@ -4158,7 +4360,7 @@
         </w:rPr>
         <w:t>Kiến trúc</w:t>
       </w:r>
-      <w:bookmarkEnd w:id="14"/>
+      <w:bookmarkEnd w:id="13"/>
     </w:p>
     <w:p>
       <w:pPr>
@@ -4279,8 +4481,8 @@
                                 <wps:cNvSpPr/>
                                 <wps:spPr>
                                   <a:xfrm>
-                                    <a:off x="1617049" y="228600"/>
-                                    <a:ext cx="1123950" cy="923925"/>
+                                    <a:off x="1512921" y="228600"/>
+                                    <a:ext cx="1227979" cy="923925"/>
                                   </a:xfrm>
                                   <a:prstGeom prst="can">
                                     <a:avLst/>
@@ -5107,9 +5309,9 @@
                                       <w:b/>
                                     </w:rPr>
                                   </w:pPr>
-                                  <w:bookmarkStart w:id="15" w:name="OLE_LINK1"/>
-                                  <w:bookmarkStart w:id="16" w:name="OLE_LINK2"/>
-                                  <w:bookmarkStart w:id="17" w:name="_Hlk452796616"/>
+                                  <w:bookmarkStart w:id="14" w:name="OLE_LINK1"/>
+                                  <w:bookmarkStart w:id="15" w:name="OLE_LINK2"/>
+                                  <w:bookmarkStart w:id="16" w:name="_Hlk452796616"/>
                                   <w:r>
                                     <w:rPr>
                                       <w:b/>
@@ -5128,9 +5330,9 @@
                                     </w:rPr>
                                     <w:t>s</w:t>
                                   </w:r>
+                                  <w:bookmarkEnd w:id="14"/>
                                   <w:bookmarkEnd w:id="15"/>
                                   <w:bookmarkEnd w:id="16"/>
-                                  <w:bookmarkEnd w:id="17"/>
                                 </w:p>
                               </w:txbxContent>
                             </wps:txbx>
@@ -5265,7 +5467,7 @@
           </mc:Choice>
           <mc:Fallback>
             <w:pict>
-              <v:group id="Group 30" o:spid="_x0000_s1038" style="width:421.6pt;height:528pt;mso-position-horizontal-relative:char;mso-position-vertical-relative:line" coordsize="62388,67056" o:gfxdata="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">
+              <v:group id="Group 30" o:spid="_x0000_s1038" style="width:421.6pt;height:528pt;mso-position-horizontal-relative:char;mso-position-vertical-relative:line" coordsize="62388,67056" o:gfxdata="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">
                 <v:group id="Group 29" o:spid="_x0000_s1039" style="position:absolute;width:62388;height:67056" coordsize="62388,67056" o:gfxdata="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">
                   <v:group id="Group 27" o:spid="_x0000_s1040" style="position:absolute;width:62388;height:67056" coordsize="62388,67056" o:gfxdata="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">
                     <v:group id="Group 22" o:spid="_x0000_s1041" style="position:absolute;width:62388;height:67056" coordsize="62388,67056" o:gfxdata="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">
@@ -5283,7 +5485,7 @@
                           </v:handles>
                           <o:complex v:ext="view"/>
                         </v:shapetype>
-                        <v:shape id="Can 2" o:spid="_x0000_s1044" type="#_x0000_t22" style="position:absolute;left:16170;top:2286;width:11239;height:9239;visibility:visible;mso-wrap-style:square;v-text-anchor:middle" o:gfxdata="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" fillcolor="#4f81bd [3204]" strokecolor="#243f60 [1604]" strokeweight="2pt">
+                        <v:shape id="Can 2" o:spid="_x0000_s1044" type="#_x0000_t22" style="position:absolute;left:15129;top:2286;width:12280;height:9239;visibility:visible;mso-wrap-style:square;v-text-anchor:middle" o:gfxdata="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" fillcolor="#4f81bd [3204]" strokecolor="#243f60 [1604]" strokeweight="2pt">
                           <v:textbox>
                             <w:txbxContent>
                               <w:p>
@@ -5642,7 +5844,7 @@
           <w:sz w:val="26"/>
         </w:rPr>
       </w:pPr>
-      <w:bookmarkStart w:id="18" w:name="_Toc454094673"/>
+      <w:bookmarkStart w:id="17" w:name="_Toc454094673"/>
       <w:r>
         <w:rPr>
           <w:rFonts w:ascii="Times New Roman" w:hAnsi="Times New Roman" w:cs="Times New Roman"/>
@@ -5652,7 +5854,7 @@
         <w:lastRenderedPageBreak/>
         <w:t>Mô tả kiến trúc</w:t>
       </w:r>
-      <w:bookmarkEnd w:id="18"/>
+      <w:bookmarkEnd w:id="17"/>
     </w:p>
     <w:p>
       <w:pPr>
@@ -6013,7 +6215,7 @@
           <w:szCs w:val="24"/>
         </w:rPr>
       </w:pPr>
-      <w:bookmarkStart w:id="19" w:name="_Toc454094674"/>
+      <w:bookmarkStart w:id="18" w:name="_Toc454094674"/>
       <w:r>
         <w:rPr>
           <w:rFonts w:ascii="Times New Roman" w:hAnsi="Times New Roman" w:cs="Times New Roman"/>
@@ -6023,7 +6225,7 @@
         </w:rPr>
         <w:t>THIẾT KẾ DỮ LIỆU</w:t>
       </w:r>
-      <w:bookmarkEnd w:id="19"/>
+      <w:bookmarkEnd w:id="18"/>
     </w:p>
     <w:p>
       <w:pPr>
@@ -6041,7 +6243,7 @@
           <w:szCs w:val="24"/>
         </w:rPr>
       </w:pPr>
-      <w:bookmarkStart w:id="20" w:name="_Toc454094675"/>
+      <w:bookmarkStart w:id="19" w:name="_Toc454094675"/>
       <w:r>
         <w:rPr>
           <w:rFonts w:ascii="Times New Roman" w:hAnsi="Times New Roman" w:cs="Times New Roman"/>
@@ -6050,7 +6252,7 @@
         </w:rPr>
         <w:t>System DB</w:t>
       </w:r>
-      <w:bookmarkEnd w:id="20"/>
+      <w:bookmarkEnd w:id="19"/>
     </w:p>
     <w:p>
       <w:pPr>
@@ -8112,7 +8314,7 @@
           <w:szCs w:val="24"/>
         </w:rPr>
       </w:pPr>
-      <w:bookmarkStart w:id="21" w:name="_Toc454094676"/>
+      <w:bookmarkStart w:id="20" w:name="_Toc454094676"/>
       <w:r>
         <w:rPr>
           <w:rFonts w:ascii="Times New Roman" w:hAnsi="Times New Roman" w:cs="Times New Roman"/>
@@ -8121,7 +8323,7 @@
         </w:rPr>
         <w:t>User dataset</w:t>
       </w:r>
-      <w:bookmarkEnd w:id="21"/>
+      <w:bookmarkEnd w:id="20"/>
     </w:p>
     <w:p>
       <w:pPr>
@@ -8284,7 +8486,7 @@
           <w:szCs w:val="24"/>
         </w:rPr>
       </w:pPr>
-      <w:bookmarkStart w:id="22" w:name="_Toc454094677"/>
+      <w:bookmarkStart w:id="21" w:name="_Toc454094677"/>
       <w:r>
         <w:rPr>
           <w:rFonts w:ascii="Times New Roman" w:hAnsi="Times New Roman" w:cs="Times New Roman"/>
@@ -8303,7 +8505,7 @@
         </w:rPr>
         <w:t>GIAO DIỆN</w:t>
       </w:r>
-      <w:bookmarkEnd w:id="22"/>
+      <w:bookmarkEnd w:id="21"/>
     </w:p>
     <w:p>
       <w:pPr>
@@ -8319,24 +8521,34 @@
           <w:sz w:val="26"/>
         </w:rPr>
       </w:pPr>
-      <w:bookmarkStart w:id="23" w:name="_Toc454094678"/>
       <w:r>
         <w:rPr>
           <w:rFonts w:ascii="Times New Roman" w:hAnsi="Times New Roman" w:cs="Times New Roman"/>
           <w:color w:val="auto"/>
           <w:sz w:val="26"/>
         </w:rPr>
-        <w:t>Trang chủ</w:t>
-      </w:r>
-      <w:bookmarkEnd w:id="23"/>
+        <w:t>Trang đăng nhập</w:t>
+      </w:r>
     </w:p>
     <w:p>
+      <w:pPr>
+        <w:pStyle w:val="ListParagraph"/>
+        <w:numPr>
+          <w:ilvl w:val="0"/>
+          <w:numId w:val="3"/>
+        </w:numPr>
+      </w:pPr>
+      <w:r>
+        <w:t>Giao diện</w:t>
+      </w:r>
+    </w:p>
+    <w:p>
       <w:r>
         <w:drawing>
-          <wp:inline distT="0" distB="0" distL="0" distR="0" wp14:anchorId="1A735038" wp14:editId="54D9226C">
-            <wp:extent cx="5431790" cy="3416935"/>
+          <wp:inline distT="0" distB="0" distL="0" distR="0">
+            <wp:extent cx="5430253" cy="2345634"/>
             <wp:effectExtent l="0" t="0" r="0" b="0"/>
-            <wp:docPr id="42" name="Picture 42"/>
+            <wp:docPr id="51" name="Picture 51" descr="C:\Users\Luantm\Desktop\Capture.PNG"/>
             <wp:cNvGraphicFramePr>
               <a:graphicFrameLocks xmlns:a="http://schemas.openxmlformats.org/drawingml/2006/main" noChangeAspect="1"/>
             </wp:cNvGraphicFramePr>
@@ -8344,270 +8556,10 @@
               <a:graphicData uri="http://schemas.openxmlformats.org/drawingml/2006/picture">
                 <pic:pic xmlns:pic="http://schemas.openxmlformats.org/drawingml/2006/picture">
                   <pic:nvPicPr>
-                    <pic:cNvPr id="42" name="home.png"/>
-                    <pic:cNvPicPr/>
-                  </pic:nvPicPr>
-                  <pic:blipFill>
-                    <a:blip r:embed="rId11" cstate="print">
-                      <a:extLst>
-                        <a:ext uri="{28A0092B-C50C-407E-A947-70E740481C1C}">
-                          <a14:useLocalDpi xmlns:a14="http://schemas.microsoft.com/office/drawing/2010/main" val="0"/>
-                        </a:ext>
-                      </a:extLst>
-                    </a:blip>
-                    <a:stretch>
-                      <a:fillRect/>
-                    </a:stretch>
-                  </pic:blipFill>
-                  <pic:spPr>
-                    <a:xfrm>
-                      <a:off x="0" y="0"/>
-                      <a:ext cx="5431790" cy="3416935"/>
-                    </a:xfrm>
-                    <a:prstGeom prst="rect">
-                      <a:avLst/>
-                    </a:prstGeom>
-                  </pic:spPr>
-                </pic:pic>
-              </a:graphicData>
-            </a:graphic>
-          </wp:inline>
-        </w:drawing>
-      </w:r>
-    </w:p>
-    <w:p>
-      <w:pPr>
-        <w:pStyle w:val="Heading3"/>
-        <w:numPr>
-          <w:ilvl w:val="0"/>
-          <w:numId w:val="28"/>
-        </w:numPr>
-        <w:ind w:hanging="720"/>
-        <w:rPr>
-          <w:rFonts w:ascii="Times New Roman" w:hAnsi="Times New Roman" w:cs="Times New Roman"/>
-          <w:color w:val="auto"/>
-          <w:sz w:val="26"/>
-        </w:rPr>
-      </w:pPr>
-      <w:bookmarkStart w:id="24" w:name="_Toc454094679"/>
-      <w:r>
-        <w:rPr>
-          <w:rFonts w:ascii="Times New Roman" w:hAnsi="Times New Roman" w:cs="Times New Roman"/>
-          <w:color w:val="auto"/>
-          <w:sz w:val="26"/>
-        </w:rPr>
-        <w:lastRenderedPageBreak/>
-        <w:t>Trang upload dataset</w:t>
-      </w:r>
-      <w:bookmarkEnd w:id="24"/>
-    </w:p>
-    <w:p>
-      <w:r>
-        <w:drawing>
-          <wp:inline distT="0" distB="0" distL="0" distR="0" wp14:anchorId="699D3927" wp14:editId="4FA680A2">
-            <wp:extent cx="5431790" cy="3175000"/>
-            <wp:effectExtent l="0" t="0" r="0" b="6350"/>
-            <wp:docPr id="43" name="Picture 43"/>
-            <wp:cNvGraphicFramePr>
-              <a:graphicFrameLocks xmlns:a="http://schemas.openxmlformats.org/drawingml/2006/main" noChangeAspect="1"/>
-            </wp:cNvGraphicFramePr>
-            <a:graphic xmlns:a="http://schemas.openxmlformats.org/drawingml/2006/main">
-              <a:graphicData uri="http://schemas.openxmlformats.org/drawingml/2006/picture">
-                <pic:pic xmlns:pic="http://schemas.openxmlformats.org/drawingml/2006/picture">
-                  <pic:nvPicPr>
-                    <pic:cNvPr id="43" name="dataset.png"/>
-                    <pic:cNvPicPr/>
-                  </pic:nvPicPr>
-                  <pic:blipFill>
-                    <a:blip r:embed="rId12" cstate="print">
-                      <a:extLst>
-                        <a:ext uri="{28A0092B-C50C-407E-A947-70E740481C1C}">
-                          <a14:useLocalDpi xmlns:a14="http://schemas.microsoft.com/office/drawing/2010/main" val="0"/>
-                        </a:ext>
-                      </a:extLst>
-                    </a:blip>
-                    <a:stretch>
-                      <a:fillRect/>
-                    </a:stretch>
-                  </pic:blipFill>
-                  <pic:spPr>
-                    <a:xfrm>
-                      <a:off x="0" y="0"/>
-                      <a:ext cx="5431790" cy="3175000"/>
-                    </a:xfrm>
-                    <a:prstGeom prst="rect">
-                      <a:avLst/>
-                    </a:prstGeom>
-                  </pic:spPr>
-                </pic:pic>
-              </a:graphicData>
-            </a:graphic>
-          </wp:inline>
-        </w:drawing>
-      </w:r>
-    </w:p>
-    <w:p>
-      <w:pPr>
-        <w:pStyle w:val="Heading3"/>
-        <w:numPr>
-          <w:ilvl w:val="0"/>
-          <w:numId w:val="28"/>
-        </w:numPr>
-        <w:ind w:hanging="720"/>
-        <w:rPr>
-          <w:rFonts w:ascii="Times New Roman" w:hAnsi="Times New Roman" w:cs="Times New Roman"/>
-          <w:color w:val="auto"/>
-          <w:sz w:val="26"/>
-        </w:rPr>
-      </w:pPr>
-      <w:bookmarkStart w:id="25" w:name="_Toc454094680"/>
-      <w:r>
-        <w:rPr>
-          <w:rFonts w:ascii="Times New Roman" w:hAnsi="Times New Roman" w:cs="Times New Roman"/>
-          <w:color w:val="auto"/>
-          <w:sz w:val="26"/>
-        </w:rPr>
-        <w:t>Trang đánh giá thuật toán</w:t>
-      </w:r>
-      <w:bookmarkEnd w:id="25"/>
-    </w:p>
-    <w:p>
-      <w:pPr>
-        <w:pStyle w:val="Heading3"/>
-        <w:numPr>
-          <w:ilvl w:val="0"/>
-          <w:numId w:val="28"/>
-        </w:numPr>
-        <w:ind w:hanging="720"/>
-        <w:rPr>
-          <w:rFonts w:ascii="Times New Roman" w:hAnsi="Times New Roman" w:cs="Times New Roman"/>
-          <w:color w:val="auto"/>
-          <w:sz w:val="26"/>
-        </w:rPr>
-      </w:pPr>
-      <w:bookmarkStart w:id="26" w:name="_Toc454094681"/>
-      <w:r>
-        <w:rPr>
-          <w:rFonts w:ascii="Times New Roman" w:hAnsi="Times New Roman" w:cs="Times New Roman"/>
-          <w:color w:val="auto"/>
-          <w:sz w:val="26"/>
-        </w:rPr>
-        <w:t>Trang thống kê dữ liệu</w:t>
-      </w:r>
-      <w:bookmarkEnd w:id="26"/>
-    </w:p>
-    <w:p>
-      <w:pPr>
-        <w:pStyle w:val="Heading3"/>
-        <w:numPr>
-          <w:ilvl w:val="0"/>
-          <w:numId w:val="28"/>
-        </w:numPr>
-        <w:ind w:hanging="720"/>
-        <w:rPr>
-          <w:rFonts w:ascii="Times New Roman" w:hAnsi="Times New Roman" w:cs="Times New Roman"/>
-          <w:color w:val="auto"/>
-          <w:sz w:val="26"/>
-        </w:rPr>
-      </w:pPr>
-      <w:bookmarkStart w:id="27" w:name="_Toc454094682"/>
-      <w:r>
-        <w:rPr>
-          <w:rFonts w:ascii="Times New Roman" w:hAnsi="Times New Roman" w:cs="Times New Roman"/>
-          <w:color w:val="auto"/>
-          <w:sz w:val="26"/>
-        </w:rPr>
-        <w:t>Trang đăng nhập</w:t>
-      </w:r>
-      <w:bookmarkEnd w:id="27"/>
-    </w:p>
-    <w:p>
-      <w:r>
-        <w:drawing>
-          <wp:inline distT="0" distB="0" distL="0" distR="0" wp14:anchorId="6D9291DB" wp14:editId="2AF25F98">
-            <wp:extent cx="5431790" cy="2894965"/>
-            <wp:effectExtent l="0" t="0" r="0" b="635"/>
-            <wp:docPr id="44" name="Picture 44"/>
-            <wp:cNvGraphicFramePr>
-              <a:graphicFrameLocks xmlns:a="http://schemas.openxmlformats.org/drawingml/2006/main" noChangeAspect="1"/>
-            </wp:cNvGraphicFramePr>
-            <a:graphic xmlns:a="http://schemas.openxmlformats.org/drawingml/2006/main">
-              <a:graphicData uri="http://schemas.openxmlformats.org/drawingml/2006/picture">
-                <pic:pic xmlns:pic="http://schemas.openxmlformats.org/drawingml/2006/picture">
-                  <pic:nvPicPr>
-                    <pic:cNvPr id="44" name="login.png"/>
-                    <pic:cNvPicPr/>
-                  </pic:nvPicPr>
-                  <pic:blipFill>
-                    <a:blip r:embed="rId13" cstate="print">
-                      <a:extLst>
-                        <a:ext uri="{28A0092B-C50C-407E-A947-70E740481C1C}">
-                          <a14:useLocalDpi xmlns:a14="http://schemas.microsoft.com/office/drawing/2010/main" val="0"/>
-                        </a:ext>
-                      </a:extLst>
-                    </a:blip>
-                    <a:stretch>
-                      <a:fillRect/>
-                    </a:stretch>
-                  </pic:blipFill>
-                  <pic:spPr>
-                    <a:xfrm>
-                      <a:off x="0" y="0"/>
-                      <a:ext cx="5431790" cy="2894965"/>
-                    </a:xfrm>
-                    <a:prstGeom prst="rect">
-                      <a:avLst/>
-                    </a:prstGeom>
-                  </pic:spPr>
-                </pic:pic>
-              </a:graphicData>
-            </a:graphic>
-          </wp:inline>
-        </w:drawing>
-      </w:r>
-    </w:p>
-    <w:p>
-      <w:pPr>
-        <w:pStyle w:val="Heading3"/>
-        <w:numPr>
-          <w:ilvl w:val="0"/>
-          <w:numId w:val="28"/>
-        </w:numPr>
-        <w:ind w:hanging="720"/>
-        <w:rPr>
-          <w:rFonts w:ascii="Times New Roman" w:hAnsi="Times New Roman" w:cs="Times New Roman"/>
-          <w:color w:val="auto"/>
-          <w:sz w:val="26"/>
-        </w:rPr>
-      </w:pPr>
-      <w:bookmarkStart w:id="28" w:name="_Toc454094683"/>
-      <w:r>
-        <w:rPr>
-          <w:rFonts w:ascii="Times New Roman" w:hAnsi="Times New Roman" w:cs="Times New Roman"/>
-          <w:color w:val="auto"/>
-          <w:sz w:val="26"/>
-        </w:rPr>
-        <w:lastRenderedPageBreak/>
-        <w:t>Trang đăng ký</w:t>
-      </w:r>
-      <w:bookmarkEnd w:id="28"/>
-    </w:p>
-    <w:p>
-      <w:r>
-        <w:drawing>
-          <wp:inline distT="0" distB="0" distL="0" distR="0" wp14:anchorId="40F0A1D2" wp14:editId="6A7CDBF1">
-            <wp:extent cx="5431790" cy="2894965"/>
-            <wp:effectExtent l="0" t="0" r="0" b="635"/>
-            <wp:docPr id="45" name="Picture 45"/>
-            <wp:cNvGraphicFramePr>
-              <a:graphicFrameLocks xmlns:a="http://schemas.openxmlformats.org/drawingml/2006/main" noChangeAspect="1"/>
-            </wp:cNvGraphicFramePr>
-            <a:graphic xmlns:a="http://schemas.openxmlformats.org/drawingml/2006/main">
-              <a:graphicData uri="http://schemas.openxmlformats.org/drawingml/2006/picture">
-                <pic:pic xmlns:pic="http://schemas.openxmlformats.org/drawingml/2006/picture">
-                  <pic:nvPicPr>
-                    <pic:cNvPr id="45" name="register.png"/>
-                    <pic:cNvPicPr/>
+                    <pic:cNvPr id="0" name="Picture 1" descr="C:\Users\Luantm\Desktop\Capture.PNG"/>
+                    <pic:cNvPicPr>
+                      <a:picLocks noChangeAspect="1" noChangeArrowheads="1"/>
+                    </pic:cNvPicPr>
                   </pic:nvPicPr>
                   <pic:blipFill>
                     <a:blip r:embed="rId14" cstate="print">
@@ -8617,18 +8569,23 @@
                         </a:ext>
                       </a:extLst>
                     </a:blip>
+                    <a:srcRect/>
                     <a:stretch>
                       <a:fillRect/>
                     </a:stretch>
                   </pic:blipFill>
-                  <pic:spPr>
+                  <pic:spPr bwMode="auto">
                     <a:xfrm>
                       <a:off x="0" y="0"/>
-                      <a:ext cx="5431790" cy="2894965"/>
+                      <a:ext cx="5431790" cy="2346298"/>
                     </a:xfrm>
                     <a:prstGeom prst="rect">
                       <a:avLst/>
                     </a:prstGeom>
+                    <a:noFill/>
+                    <a:ln>
+                      <a:noFill/>
+                    </a:ln>
                   </pic:spPr>
                 </pic:pic>
               </a:graphicData>
@@ -8639,6 +8596,606 @@
     </w:p>
     <w:p>
       <w:pPr>
+        <w:pStyle w:val="ListParagraph"/>
+        <w:numPr>
+          <w:ilvl w:val="0"/>
+          <w:numId w:val="3"/>
+        </w:numPr>
+      </w:pPr>
+      <w:r>
+        <w:t>Mô tả giao diện:</w:t>
+      </w:r>
+    </w:p>
+    <w:tbl>
+      <w:tblPr>
+        <w:tblStyle w:val="TableGrid"/>
+        <w:tblW w:w="0" w:type="auto"/>
+        <w:jc w:val="center"/>
+        <w:tblLook w:val="04A0" w:firstRow="1" w:lastRow="0" w:firstColumn="1" w:lastColumn="0" w:noHBand="0" w:noVBand="1"/>
+      </w:tblPr>
+      <w:tblGrid>
+        <w:gridCol w:w="679"/>
+        <w:gridCol w:w="2219"/>
+        <w:gridCol w:w="2700"/>
+        <w:gridCol w:w="3172"/>
+      </w:tblGrid>
+      <w:tr>
+        <w:trPr>
+          <w:jc w:val="center"/>
+        </w:trPr>
+        <w:tc>
+          <w:tcPr>
+            <w:tcW w:w="679" w:type="dxa"/>
+          </w:tcPr>
+          <w:p>
+            <w:pPr>
+              <w:pStyle w:val="ListParagraph"/>
+              <w:ind w:left="0"/>
+            </w:pPr>
+            <w:r>
+              <w:t>STT</w:t>
+            </w:r>
+          </w:p>
+        </w:tc>
+        <w:tc>
+          <w:tcPr>
+            <w:tcW w:w="2219" w:type="dxa"/>
+          </w:tcPr>
+          <w:p>
+            <w:pPr>
+              <w:pStyle w:val="ListParagraph"/>
+              <w:ind w:left="0"/>
+            </w:pPr>
+            <w:r>
+              <w:t>Tên thuộc tính</w:t>
+            </w:r>
+          </w:p>
+        </w:tc>
+        <w:tc>
+          <w:tcPr>
+            <w:tcW w:w="2700" w:type="dxa"/>
+          </w:tcPr>
+          <w:p>
+            <w:pPr>
+              <w:pStyle w:val="ListParagraph"/>
+              <w:ind w:left="0"/>
+            </w:pPr>
+            <w:r>
+              <w:t>Kiểu</w:t>
+            </w:r>
+          </w:p>
+        </w:tc>
+        <w:tc>
+          <w:tcPr>
+            <w:tcW w:w="3172" w:type="dxa"/>
+          </w:tcPr>
+          <w:p>
+            <w:pPr>
+              <w:pStyle w:val="ListParagraph"/>
+              <w:ind w:left="0"/>
+            </w:pPr>
+            <w:r>
+              <w:t>Chức năng</w:t>
+            </w:r>
+          </w:p>
+        </w:tc>
+      </w:tr>
+      <w:tr>
+        <w:trPr>
+          <w:jc w:val="center"/>
+        </w:trPr>
+        <w:tc>
+          <w:tcPr>
+            <w:tcW w:w="679" w:type="dxa"/>
+          </w:tcPr>
+          <w:p>
+            <w:pPr>
+              <w:pStyle w:val="ListParagraph"/>
+              <w:ind w:left="0"/>
+            </w:pPr>
+            <w:r>
+              <w:t>1</w:t>
+            </w:r>
+          </w:p>
+        </w:tc>
+        <w:tc>
+          <w:tcPr>
+            <w:tcW w:w="2219" w:type="dxa"/>
+          </w:tcPr>
+          <w:p>
+            <w:pPr>
+              <w:pStyle w:val="ListParagraph"/>
+              <w:ind w:left="0"/>
+            </w:pPr>
+            <w:r>
+              <w:t>Email</w:t>
+            </w:r>
+          </w:p>
+        </w:tc>
+        <w:tc>
+          <w:tcPr>
+            <w:tcW w:w="2700" w:type="dxa"/>
+          </w:tcPr>
+          <w:p>
+            <w:pPr>
+              <w:pStyle w:val="ListParagraph"/>
+              <w:ind w:left="0"/>
+            </w:pPr>
+            <w:r>
+              <w:t>HTML Form Input(text)</w:t>
+            </w:r>
+          </w:p>
+        </w:tc>
+        <w:tc>
+          <w:tcPr>
+            <w:tcW w:w="3172" w:type="dxa"/>
+          </w:tcPr>
+          <w:p>
+            <w:pPr>
+              <w:pStyle w:val="ListParagraph"/>
+              <w:ind w:left="0"/>
+            </w:pPr>
+            <w:r>
+              <w:t>Chứa địa chỉ email đăng nhập.</w:t>
+            </w:r>
+          </w:p>
+        </w:tc>
+      </w:tr>
+      <w:tr>
+        <w:trPr>
+          <w:jc w:val="center"/>
+        </w:trPr>
+        <w:tc>
+          <w:tcPr>
+            <w:tcW w:w="679" w:type="dxa"/>
+          </w:tcPr>
+          <w:p>
+            <w:pPr>
+              <w:pStyle w:val="ListParagraph"/>
+              <w:ind w:left="0"/>
+            </w:pPr>
+            <w:r>
+              <w:t>2</w:t>
+            </w:r>
+          </w:p>
+        </w:tc>
+        <w:tc>
+          <w:tcPr>
+            <w:tcW w:w="2219" w:type="dxa"/>
+          </w:tcPr>
+          <w:p>
+            <w:pPr>
+              <w:pStyle w:val="ListParagraph"/>
+              <w:ind w:left="0"/>
+            </w:pPr>
+            <w:r>
+              <w:t>Mật khẩu</w:t>
+            </w:r>
+          </w:p>
+        </w:tc>
+        <w:tc>
+          <w:tcPr>
+            <w:tcW w:w="2700" w:type="dxa"/>
+          </w:tcPr>
+          <w:p>
+            <w:pPr>
+              <w:pStyle w:val="ListParagraph"/>
+              <w:ind w:left="0"/>
+            </w:pPr>
+            <w:r>
+              <w:t>HTML form Input(password)</w:t>
+            </w:r>
+          </w:p>
+        </w:tc>
+        <w:tc>
+          <w:tcPr>
+            <w:tcW w:w="3172" w:type="dxa"/>
+          </w:tcPr>
+          <w:p>
+            <w:pPr>
+              <w:pStyle w:val="ListParagraph"/>
+              <w:ind w:left="0"/>
+            </w:pPr>
+            <w:r>
+              <w:t>Chứa password của người dùng.</w:t>
+            </w:r>
+          </w:p>
+        </w:tc>
+      </w:tr>
+      <w:tr>
+        <w:trPr>
+          <w:jc w:val="center"/>
+        </w:trPr>
+        <w:tc>
+          <w:tcPr>
+            <w:tcW w:w="679" w:type="dxa"/>
+          </w:tcPr>
+          <w:p>
+            <w:pPr>
+              <w:pStyle w:val="ListParagraph"/>
+              <w:ind w:left="0"/>
+            </w:pPr>
+            <w:r>
+              <w:t>3</w:t>
+            </w:r>
+          </w:p>
+        </w:tc>
+        <w:tc>
+          <w:tcPr>
+            <w:tcW w:w="2219" w:type="dxa"/>
+          </w:tcPr>
+          <w:p>
+            <w:pPr>
+              <w:pStyle w:val="ListParagraph"/>
+              <w:ind w:left="0"/>
+            </w:pPr>
+            <w:r>
+              <w:t>Đăng nhập</w:t>
+            </w:r>
+          </w:p>
+        </w:tc>
+        <w:tc>
+          <w:tcPr>
+            <w:tcW w:w="2700" w:type="dxa"/>
+          </w:tcPr>
+          <w:p>
+            <w:pPr>
+              <w:pStyle w:val="ListParagraph"/>
+              <w:ind w:left="0"/>
+            </w:pPr>
+            <w:r>
+              <w:t>Html form Input(Đăng nhập)</w:t>
+            </w:r>
+          </w:p>
+        </w:tc>
+        <w:tc>
+          <w:tcPr>
+            <w:tcW w:w="3172" w:type="dxa"/>
+          </w:tcPr>
+          <w:p>
+            <w:pPr>
+              <w:pStyle w:val="ListParagraph"/>
+              <w:ind w:left="0"/>
+            </w:pPr>
+            <w:r>
+              <w:t>Gửi dữ liệu lên trang xử lý</w:t>
+            </w:r>
+          </w:p>
+        </w:tc>
+      </w:tr>
+      <w:tr>
+        <w:trPr>
+          <w:jc w:val="center"/>
+        </w:trPr>
+        <w:tc>
+          <w:tcPr>
+            <w:tcW w:w="679" w:type="dxa"/>
+          </w:tcPr>
+          <w:p>
+            <w:pPr>
+              <w:pStyle w:val="ListParagraph"/>
+              <w:ind w:left="0"/>
+            </w:pPr>
+            <w:r>
+              <w:t>4</w:t>
+            </w:r>
+          </w:p>
+        </w:tc>
+        <w:tc>
+          <w:tcPr>
+            <w:tcW w:w="2219" w:type="dxa"/>
+          </w:tcPr>
+          <w:p>
+            <w:pPr>
+              <w:pStyle w:val="ListParagraph"/>
+              <w:ind w:left="0"/>
+            </w:pPr>
+            <w:r>
+              <w:t>Lấy lại mật khẩu</w:t>
+            </w:r>
+          </w:p>
+        </w:tc>
+        <w:tc>
+          <w:tcPr>
+            <w:tcW w:w="2700" w:type="dxa"/>
+          </w:tcPr>
+          <w:p>
+            <w:pPr>
+              <w:pStyle w:val="ListParagraph"/>
+              <w:ind w:left="0"/>
+            </w:pPr>
+            <w:r>
+              <w:t>HTML link</w:t>
+            </w:r>
+          </w:p>
+        </w:tc>
+        <w:tc>
+          <w:tcPr>
+            <w:tcW w:w="3172" w:type="dxa"/>
+          </w:tcPr>
+          <w:p>
+            <w:pPr>
+              <w:pStyle w:val="ListParagraph"/>
+              <w:ind w:left="0"/>
+            </w:pPr>
+            <w:r>
+              <w:t>Chuyển sang trang lấy lại mật khẩu.</w:t>
+            </w:r>
+          </w:p>
+        </w:tc>
+      </w:tr>
+      <w:tr>
+        <w:trPr>
+          <w:jc w:val="center"/>
+        </w:trPr>
+        <w:tc>
+          <w:tcPr>
+            <w:tcW w:w="679" w:type="dxa"/>
+          </w:tcPr>
+          <w:p>
+            <w:pPr>
+              <w:pStyle w:val="ListParagraph"/>
+              <w:ind w:left="0"/>
+            </w:pPr>
+            <w:r>
+              <w:t>5</w:t>
+            </w:r>
+          </w:p>
+        </w:tc>
+        <w:tc>
+          <w:tcPr>
+            <w:tcW w:w="2219" w:type="dxa"/>
+          </w:tcPr>
+          <w:p>
+            <w:pPr>
+              <w:pStyle w:val="ListParagraph"/>
+              <w:ind w:left="0"/>
+            </w:pPr>
+            <w:r>
+              <w:t>Đăng ký</w:t>
+            </w:r>
+          </w:p>
+        </w:tc>
+        <w:tc>
+          <w:tcPr>
+            <w:tcW w:w="2700" w:type="dxa"/>
+          </w:tcPr>
+          <w:p>
+            <w:pPr>
+              <w:pStyle w:val="ListParagraph"/>
+              <w:ind w:left="0"/>
+            </w:pPr>
+            <w:r>
+              <w:t>HTML link</w:t>
+            </w:r>
+          </w:p>
+        </w:tc>
+        <w:tc>
+          <w:tcPr>
+            <w:tcW w:w="3172" w:type="dxa"/>
+          </w:tcPr>
+          <w:p>
+            <w:pPr>
+              <w:pStyle w:val="ListParagraph"/>
+              <w:ind w:left="0"/>
+            </w:pPr>
+            <w:r>
+              <w:t>Chuyển sang trang đăng ký</w:t>
+            </w:r>
+          </w:p>
+        </w:tc>
+      </w:tr>
+    </w:tbl>
+    <w:p>
+      <w:pPr>
+        <w:pStyle w:val="ListParagraph"/>
+        <w:numPr>
+          <w:ilvl w:val="0"/>
+          <w:numId w:val="3"/>
+        </w:numPr>
+      </w:pPr>
+      <w:r>
+        <w:lastRenderedPageBreak/>
+        <w:t>Mô tả biến cố:</w:t>
+      </w:r>
+    </w:p>
+    <w:tbl>
+      <w:tblPr>
+        <w:tblStyle w:val="TableGrid"/>
+        <w:tblW w:w="0" w:type="auto"/>
+        <w:jc w:val="center"/>
+        <w:tblLook w:val="04A0" w:firstRow="1" w:lastRow="0" w:firstColumn="1" w:lastColumn="0" w:noHBand="0" w:noVBand="1"/>
+      </w:tblPr>
+      <w:tblGrid>
+        <w:gridCol w:w="953"/>
+        <w:gridCol w:w="1620"/>
+        <w:gridCol w:w="2689"/>
+        <w:gridCol w:w="3037"/>
+      </w:tblGrid>
+      <w:tr>
+        <w:trPr>
+          <w:jc w:val="center"/>
+        </w:trPr>
+        <w:tc>
+          <w:tcPr>
+            <w:tcW w:w="953" w:type="dxa"/>
+          </w:tcPr>
+          <w:p>
+            <w:r>
+              <w:t>STT</w:t>
+            </w:r>
+          </w:p>
+        </w:tc>
+        <w:tc>
+          <w:tcPr>
+            <w:tcW w:w="1620" w:type="dxa"/>
+          </w:tcPr>
+          <w:p>
+            <w:r>
+              <w:t>Biến cố</w:t>
+            </w:r>
+          </w:p>
+        </w:tc>
+        <w:tc>
+          <w:tcPr>
+            <w:tcW w:w="2689" w:type="dxa"/>
+          </w:tcPr>
+          <w:p>
+            <w:r>
+              <w:t>Xử lý</w:t>
+            </w:r>
+          </w:p>
+        </w:tc>
+        <w:tc>
+          <w:tcPr>
+            <w:tcW w:w="3037" w:type="dxa"/>
+          </w:tcPr>
+          <w:p>
+            <w:r>
+              <w:t>Mã số xử lý</w:t>
+            </w:r>
+          </w:p>
+        </w:tc>
+      </w:tr>
+      <w:tr>
+        <w:trPr>
+          <w:jc w:val="center"/>
+        </w:trPr>
+        <w:tc>
+          <w:tcPr>
+            <w:tcW w:w="953" w:type="dxa"/>
+          </w:tcPr>
+          <w:p>
+            <w:r>
+              <w:t>1</w:t>
+            </w:r>
+          </w:p>
+        </w:tc>
+        <w:tc>
+          <w:tcPr>
+            <w:tcW w:w="1620" w:type="dxa"/>
+          </w:tcPr>
+          <w:p>
+            <w:r>
+              <w:t>Người dùng Bấm chọn nút đăng nhập</w:t>
+            </w:r>
+          </w:p>
+        </w:tc>
+        <w:tc>
+          <w:tcPr>
+            <w:tcW w:w="2689" w:type="dxa"/>
+          </w:tcPr>
+          <w:p>
+            <w:r>
+              <w:t>Kiểm tra email và mật khẩu đã được đăng ký hay chưa. Nếu chưa tồn tại trong hệ thống thì thông báo và yêu cầu nhập lại. Nếu đã tồn tại thì chuyển sang màn hình trang chủ.</w:t>
+            </w:r>
+          </w:p>
+        </w:tc>
+        <w:tc>
+          <w:tcPr>
+            <w:tcW w:w="3037" w:type="dxa"/>
+          </w:tcPr>
+          <w:p>
+            <w:r>
+              <w:t>XL1</w:t>
+            </w:r>
+          </w:p>
+        </w:tc>
+      </w:tr>
+      <w:tr>
+        <w:trPr>
+          <w:jc w:val="center"/>
+        </w:trPr>
+        <w:tc>
+          <w:tcPr>
+            <w:tcW w:w="953" w:type="dxa"/>
+          </w:tcPr>
+          <w:p>
+            <w:r>
+              <w:t>2</w:t>
+            </w:r>
+          </w:p>
+        </w:tc>
+        <w:tc>
+          <w:tcPr>
+            <w:tcW w:w="1620" w:type="dxa"/>
+          </w:tcPr>
+          <w:p>
+            <w:r>
+              <w:t>Người dùng bấm link lấy lại mật khẩu</w:t>
+            </w:r>
+          </w:p>
+        </w:tc>
+        <w:tc>
+          <w:tcPr>
+            <w:tcW w:w="2689" w:type="dxa"/>
+          </w:tcPr>
+          <w:p>
+            <w:r>
+              <w:t>Chuyển sang trang lấy lại mật khẩu</w:t>
+            </w:r>
+          </w:p>
+        </w:tc>
+        <w:tc>
+          <w:tcPr>
+            <w:tcW w:w="3037" w:type="dxa"/>
+          </w:tcPr>
+          <w:p>
+            <w:r>
+              <w:t>XL2</w:t>
+            </w:r>
+          </w:p>
+        </w:tc>
+      </w:tr>
+      <w:tr>
+        <w:trPr>
+          <w:jc w:val="center"/>
+        </w:trPr>
+        <w:tc>
+          <w:tcPr>
+            <w:tcW w:w="953" w:type="dxa"/>
+          </w:tcPr>
+          <w:p>
+            <w:r>
+              <w:t>3</w:t>
+            </w:r>
+          </w:p>
+        </w:tc>
+        <w:tc>
+          <w:tcPr>
+            <w:tcW w:w="1620" w:type="dxa"/>
+          </w:tcPr>
+          <w:p>
+            <w:r>
+              <w:t>Người dùng bấm link đăng ký</w:t>
+            </w:r>
+          </w:p>
+        </w:tc>
+        <w:tc>
+          <w:tcPr>
+            <w:tcW w:w="2689" w:type="dxa"/>
+          </w:tcPr>
+          <w:p>
+            <w:r>
+              <w:t>Chuyển sang trang đăng ký</w:t>
+            </w:r>
+          </w:p>
+        </w:tc>
+        <w:tc>
+          <w:tcPr>
+            <w:tcW w:w="3037" w:type="dxa"/>
+          </w:tcPr>
+          <w:p>
+            <w:r>
+              <w:t>XL3</w:t>
+            </w:r>
+          </w:p>
+        </w:tc>
+      </w:tr>
+    </w:tbl>
+    <w:p/>
+    <w:p>
+      <w:pPr>
         <w:pStyle w:val="Heading3"/>
         <w:numPr>
           <w:ilvl w:val="0"/>
@@ -8651,24 +9208,36 @@
           <w:sz w:val="26"/>
         </w:rPr>
       </w:pPr>
-      <w:bookmarkStart w:id="29" w:name="_Toc454094684"/>
+      <w:bookmarkStart w:id="22" w:name="_Toc454094679"/>
       <w:r>
         <w:rPr>
           <w:rFonts w:ascii="Times New Roman" w:hAnsi="Times New Roman" w:cs="Times New Roman"/>
           <w:color w:val="auto"/>
           <w:sz w:val="26"/>
         </w:rPr>
-        <w:t>Trang quên mật khẩu</w:t>
-      </w:r>
-      <w:bookmarkEnd w:id="29"/>
+        <w:t>Trang upload dataset</w:t>
+      </w:r>
+      <w:bookmarkEnd w:id="22"/>
     </w:p>
     <w:p>
+      <w:pPr>
+        <w:pStyle w:val="ListParagraph"/>
+        <w:numPr>
+          <w:ilvl w:val="0"/>
+          <w:numId w:val="3"/>
+        </w:numPr>
+      </w:pPr>
+      <w:r>
+        <w:t>Giao diện mẫu</w:t>
+      </w:r>
+    </w:p>
+    <w:p>
       <w:r>
         <w:drawing>
-          <wp:inline distT="0" distB="0" distL="0" distR="0" wp14:anchorId="638CFC26" wp14:editId="32B23B29">
-            <wp:extent cx="5431790" cy="3000375"/>
-            <wp:effectExtent l="0" t="0" r="0" b="9525"/>
-            <wp:docPr id="46" name="Picture 46"/>
+          <wp:inline distT="0" distB="0" distL="0" distR="0">
+            <wp:extent cx="5422900" cy="2504440"/>
+            <wp:effectExtent l="0" t="0" r="6350" b="0"/>
+            <wp:docPr id="54" name="Picture 54"/>
             <wp:cNvGraphicFramePr>
               <a:graphicFrameLocks xmlns:a="http://schemas.openxmlformats.org/drawingml/2006/main" noChangeAspect="1"/>
             </wp:cNvGraphicFramePr>
@@ -8676,8 +9245,10 @@
               <a:graphicData uri="http://schemas.openxmlformats.org/drawingml/2006/picture">
                 <pic:pic xmlns:pic="http://schemas.openxmlformats.org/drawingml/2006/picture">
                   <pic:nvPicPr>
-                    <pic:cNvPr id="46" name="forgetpassword.png"/>
-                    <pic:cNvPicPr/>
+                    <pic:cNvPr id="0" name="Picture 2"/>
+                    <pic:cNvPicPr>
+                      <a:picLocks noChangeAspect="1" noChangeArrowheads="1"/>
+                    </pic:cNvPicPr>
                   </pic:nvPicPr>
                   <pic:blipFill>
                     <a:blip r:embed="rId15" cstate="print">
@@ -8687,18 +9258,23 @@
                         </a:ext>
                       </a:extLst>
                     </a:blip>
+                    <a:srcRect/>
                     <a:stretch>
                       <a:fillRect/>
                     </a:stretch>
                   </pic:blipFill>
-                  <pic:spPr>
+                  <pic:spPr bwMode="auto">
                     <a:xfrm>
                       <a:off x="0" y="0"/>
-                      <a:ext cx="5431790" cy="3000375"/>
+                      <a:ext cx="5422900" cy="2504440"/>
                     </a:xfrm>
                     <a:prstGeom prst="rect">
                       <a:avLst/>
                     </a:prstGeom>
+                    <a:noFill/>
+                    <a:ln>
+                      <a:noFill/>
+                    </a:ln>
                   </pic:spPr>
                 </pic:pic>
               </a:graphicData>
@@ -8707,6 +9283,1076 @@
         </w:drawing>
       </w:r>
     </w:p>
+    <w:p>
+      <w:pPr>
+        <w:pStyle w:val="ListParagraph"/>
+        <w:numPr>
+          <w:ilvl w:val="0"/>
+          <w:numId w:val="3"/>
+        </w:numPr>
+      </w:pPr>
+      <w:r>
+        <w:t>Mô tả giao diện</w:t>
+      </w:r>
+    </w:p>
+    <w:tbl>
+      <w:tblPr>
+        <w:tblStyle w:val="TableGrid"/>
+        <w:tblW w:w="0" w:type="auto"/>
+        <w:tblLook w:val="04A0" w:firstRow="1" w:lastRow="0" w:firstColumn="1" w:lastColumn="0" w:noHBand="0" w:noVBand="1"/>
+      </w:tblPr>
+      <w:tblGrid>
+        <w:gridCol w:w="828"/>
+        <w:gridCol w:w="2430"/>
+        <w:gridCol w:w="2790"/>
+        <w:gridCol w:w="2722"/>
+      </w:tblGrid>
+      <w:tr>
+        <w:tc>
+          <w:tcPr>
+            <w:tcW w:w="828" w:type="dxa"/>
+          </w:tcPr>
+          <w:p>
+            <w:r>
+              <w:t>STT</w:t>
+            </w:r>
+          </w:p>
+        </w:tc>
+        <w:tc>
+          <w:tcPr>
+            <w:tcW w:w="2430" w:type="dxa"/>
+          </w:tcPr>
+          <w:p>
+            <w:r>
+              <w:t>Tên thuộc tính</w:t>
+            </w:r>
+          </w:p>
+        </w:tc>
+        <w:tc>
+          <w:tcPr>
+            <w:tcW w:w="2790" w:type="dxa"/>
+          </w:tcPr>
+          <w:p>
+            <w:r>
+              <w:t>Kiểu</w:t>
+            </w:r>
+          </w:p>
+        </w:tc>
+        <w:tc>
+          <w:tcPr>
+            <w:tcW w:w="2722" w:type="dxa"/>
+          </w:tcPr>
+          <w:p>
+            <w:r>
+              <w:t>Chức năng</w:t>
+            </w:r>
+          </w:p>
+        </w:tc>
+      </w:tr>
+      <w:tr>
+        <w:tc>
+          <w:tcPr>
+            <w:tcW w:w="828" w:type="dxa"/>
+          </w:tcPr>
+          <w:p>
+            <w:r>
+              <w:t>1</w:t>
+            </w:r>
+          </w:p>
+        </w:tc>
+        <w:tc>
+          <w:tcPr>
+            <w:tcW w:w="2430" w:type="dxa"/>
+          </w:tcPr>
+          <w:p>
+            <w:r>
+              <w:t>Danh sách dataset</w:t>
+            </w:r>
+          </w:p>
+        </w:tc>
+        <w:tc>
+          <w:tcPr>
+            <w:tcW w:w="2790" w:type="dxa"/>
+          </w:tcPr>
+          <w:p>
+            <w:r>
+              <w:t>HTML TABLE</w:t>
+            </w:r>
+          </w:p>
+        </w:tc>
+        <w:tc>
+          <w:tcPr>
+            <w:tcW w:w="2722" w:type="dxa"/>
+          </w:tcPr>
+          <w:p>
+            <w:r>
+              <w:t>Thông tin danh sách các dataset đã upload</w:t>
+            </w:r>
+          </w:p>
+        </w:tc>
+      </w:tr>
+      <w:tr>
+        <w:tc>
+          <w:tcPr>
+            <w:tcW w:w="828" w:type="dxa"/>
+          </w:tcPr>
+          <w:p>
+            <w:r>
+              <w:lastRenderedPageBreak/>
+              <w:t>2</w:t>
+            </w:r>
+          </w:p>
+        </w:tc>
+        <w:tc>
+          <w:tcPr>
+            <w:tcW w:w="2430" w:type="dxa"/>
+          </w:tcPr>
+          <w:p>
+            <w:r>
+              <w:t>Xem thống kê</w:t>
+            </w:r>
+          </w:p>
+        </w:tc>
+        <w:tc>
+          <w:tcPr>
+            <w:tcW w:w="2790" w:type="dxa"/>
+          </w:tcPr>
+          <w:p>
+            <w:r>
+              <w:t>HTML link</w:t>
+            </w:r>
+          </w:p>
+        </w:tc>
+        <w:tc>
+          <w:tcPr>
+            <w:tcW w:w="2722" w:type="dxa"/>
+          </w:tcPr>
+          <w:p>
+            <w:r>
+              <w:t>Hiển thị đường dẫn tới trang thống kê dataset</w:t>
+            </w:r>
+          </w:p>
+        </w:tc>
+      </w:tr>
+      <w:tr>
+        <w:tc>
+          <w:tcPr>
+            <w:tcW w:w="828" w:type="dxa"/>
+          </w:tcPr>
+          <w:p>
+            <w:r>
+              <w:t>3</w:t>
+            </w:r>
+          </w:p>
+        </w:tc>
+        <w:tc>
+          <w:tcPr>
+            <w:tcW w:w="2430" w:type="dxa"/>
+          </w:tcPr>
+          <w:p>
+            <w:r>
+              <w:t>Tên dataset</w:t>
+            </w:r>
+          </w:p>
+        </w:tc>
+        <w:tc>
+          <w:tcPr>
+            <w:tcW w:w="2790" w:type="dxa"/>
+          </w:tcPr>
+          <w:p>
+            <w:r>
+              <w:t>HTML form input(text)</w:t>
+            </w:r>
+          </w:p>
+        </w:tc>
+        <w:tc>
+          <w:tcPr>
+            <w:tcW w:w="2722" w:type="dxa"/>
+          </w:tcPr>
+          <w:p>
+            <w:r>
+              <w:t>Chứa tên dataset do người dùng nhập</w:t>
+            </w:r>
+          </w:p>
+        </w:tc>
+      </w:tr>
+      <w:tr>
+        <w:tc>
+          <w:tcPr>
+            <w:tcW w:w="828" w:type="dxa"/>
+          </w:tcPr>
+          <w:p>
+            <w:r>
+              <w:t>4</w:t>
+            </w:r>
+          </w:p>
+        </w:tc>
+        <w:tc>
+          <w:tcPr>
+            <w:tcW w:w="2430" w:type="dxa"/>
+          </w:tcPr>
+          <w:p>
+            <w:r>
+              <w:t>Chọn File score.txt</w:t>
+            </w:r>
+          </w:p>
+        </w:tc>
+        <w:tc>
+          <w:tcPr>
+            <w:tcW w:w="2790" w:type="dxa"/>
+          </w:tcPr>
+          <w:p>
+            <w:bookmarkStart w:id="23" w:name="OLE_LINK3"/>
+            <w:bookmarkStart w:id="24" w:name="OLE_LINK4"/>
+            <w:r>
+              <w:t>HTML form upload field</w:t>
+            </w:r>
+            <w:bookmarkEnd w:id="23"/>
+            <w:bookmarkEnd w:id="24"/>
+          </w:p>
+        </w:tc>
+        <w:tc>
+          <w:tcPr>
+            <w:tcW w:w="2722" w:type="dxa"/>
+          </w:tcPr>
+          <w:p>
+            <w:r>
+              <w:t>Chứa đường dẫn tới file score.txt do người dùng chọn</w:t>
+            </w:r>
+          </w:p>
+        </w:tc>
+      </w:tr>
+      <w:tr>
+        <w:tc>
+          <w:tcPr>
+            <w:tcW w:w="828" w:type="dxa"/>
+          </w:tcPr>
+          <w:p>
+            <w:r>
+              <w:t>5</w:t>
+            </w:r>
+          </w:p>
+        </w:tc>
+        <w:tc>
+          <w:tcPr>
+            <w:tcW w:w="2430" w:type="dxa"/>
+          </w:tcPr>
+          <w:p>
+            <w:r>
+              <w:t>Chọn file Cv.txt</w:t>
+            </w:r>
+          </w:p>
+        </w:tc>
+        <w:tc>
+          <w:tcPr>
+            <w:tcW w:w="2790" w:type="dxa"/>
+          </w:tcPr>
+          <w:p>
+            <w:r>
+              <w:t>HTML form upload field</w:t>
+            </w:r>
+          </w:p>
+        </w:tc>
+        <w:tc>
+          <w:tcPr>
+            <w:tcW w:w="2722" w:type="dxa"/>
+          </w:tcPr>
+          <w:p>
+            <w:r>
+              <w:t>Chứa đường dẫn đến file cv.txt do người dùng chọn</w:t>
+            </w:r>
+          </w:p>
+        </w:tc>
+      </w:tr>
+      <w:tr>
+        <w:tc>
+          <w:tcPr>
+            <w:tcW w:w="828" w:type="dxa"/>
+          </w:tcPr>
+          <w:p>
+            <w:r>
+              <w:t>6</w:t>
+            </w:r>
+          </w:p>
+        </w:tc>
+        <w:tc>
+          <w:tcPr>
+            <w:tcW w:w="2430" w:type="dxa"/>
+          </w:tcPr>
+          <w:p>
+            <w:r>
+              <w:t>Chọn file Job.txt</w:t>
+            </w:r>
+          </w:p>
+        </w:tc>
+        <w:tc>
+          <w:tcPr>
+            <w:tcW w:w="2790" w:type="dxa"/>
+          </w:tcPr>
+          <w:p>
+            <w:r>
+              <w:t>HTML form upload</w:t>
+            </w:r>
+          </w:p>
+        </w:tc>
+        <w:tc>
+          <w:tcPr>
+            <w:tcW w:w="2722" w:type="dxa"/>
+          </w:tcPr>
+          <w:p>
+            <w:r>
+              <w:t>Chứa đường dẫn đến file job.txt do người dùng chọn</w:t>
+            </w:r>
+          </w:p>
+        </w:tc>
+      </w:tr>
+      <w:tr>
+        <w:tc>
+          <w:tcPr>
+            <w:tcW w:w="828" w:type="dxa"/>
+          </w:tcPr>
+          <w:p>
+            <w:r>
+              <w:t>7</w:t>
+            </w:r>
+          </w:p>
+        </w:tc>
+        <w:tc>
+          <w:tcPr>
+            <w:tcW w:w="2430" w:type="dxa"/>
+          </w:tcPr>
+          <w:p>
+            <w:r>
+              <w:t>Upload</w:t>
+            </w:r>
+          </w:p>
+        </w:tc>
+        <w:tc>
+          <w:tcPr>
+            <w:tcW w:w="2790" w:type="dxa"/>
+          </w:tcPr>
+          <w:p>
+            <w:r>
+              <w:t>HTML form input(submit)</w:t>
+            </w:r>
+          </w:p>
+        </w:tc>
+        <w:tc>
+          <w:tcPr>
+            <w:tcW w:w="2722" w:type="dxa"/>
+          </w:tcPr>
+          <w:p>
+            <w:r>
+              <w:t>Nút dùng để kích hoạt chức năng upload.</w:t>
+            </w:r>
+          </w:p>
+        </w:tc>
+      </w:tr>
+    </w:tbl>
+    <w:p/>
+    <w:p>
+      <w:pPr>
+        <w:pStyle w:val="ListParagraph"/>
+        <w:numPr>
+          <w:ilvl w:val="0"/>
+          <w:numId w:val="3"/>
+        </w:numPr>
+      </w:pPr>
+      <w:r>
+        <w:t>Mô tả biến cố</w:t>
+      </w:r>
+    </w:p>
+    <w:tbl>
+      <w:tblPr>
+        <w:tblStyle w:val="TableGrid"/>
+        <w:tblW w:w="0" w:type="auto"/>
+        <w:tblLook w:val="04A0" w:firstRow="1" w:lastRow="0" w:firstColumn="1" w:lastColumn="0" w:noHBand="0" w:noVBand="1"/>
+      </w:tblPr>
+      <w:tblGrid>
+        <w:gridCol w:w="828"/>
+        <w:gridCol w:w="2610"/>
+        <w:gridCol w:w="3139"/>
+        <w:gridCol w:w="2193"/>
+      </w:tblGrid>
+      <w:tr>
+        <w:tc>
+          <w:tcPr>
+            <w:tcW w:w="828" w:type="dxa"/>
+          </w:tcPr>
+          <w:p>
+            <w:r>
+              <w:t>STT</w:t>
+            </w:r>
+          </w:p>
+        </w:tc>
+        <w:tc>
+          <w:tcPr>
+            <w:tcW w:w="2610" w:type="dxa"/>
+          </w:tcPr>
+          <w:p>
+            <w:r>
+              <w:t>Biến cố</w:t>
+            </w:r>
+          </w:p>
+        </w:tc>
+        <w:tc>
+          <w:tcPr>
+            <w:tcW w:w="3139" w:type="dxa"/>
+          </w:tcPr>
+          <w:p>
+            <w:r>
+              <w:t>Xử lý</w:t>
+            </w:r>
+          </w:p>
+        </w:tc>
+        <w:tc>
+          <w:tcPr>
+            <w:tcW w:w="2193" w:type="dxa"/>
+          </w:tcPr>
+          <w:p>
+            <w:r>
+              <w:t>Mã xử lý</w:t>
+            </w:r>
+          </w:p>
+        </w:tc>
+      </w:tr>
+      <w:tr>
+        <w:tc>
+          <w:tcPr>
+            <w:tcW w:w="828" w:type="dxa"/>
+          </w:tcPr>
+          <w:p>
+            <w:r>
+              <w:t>1</w:t>
+            </w:r>
+          </w:p>
+        </w:tc>
+        <w:tc>
+          <w:tcPr>
+            <w:tcW w:w="2610" w:type="dxa"/>
+          </w:tcPr>
+          <w:p>
+            <w:r>
+              <w:t>Load trang</w:t>
+            </w:r>
+          </w:p>
+        </w:tc>
+        <w:tc>
+          <w:tcPr>
+            <w:tcW w:w="3139" w:type="dxa"/>
+          </w:tcPr>
+          <w:p>
+            <w:r>
+              <w:t>Lấy danh sách dataset mà người dùng đã upload hiển thị lên bảng 1.</w:t>
+            </w:r>
+          </w:p>
+        </w:tc>
+        <w:tc>
+          <w:tcPr>
+            <w:tcW w:w="2193" w:type="dxa"/>
+          </w:tcPr>
+          <w:p>
+            <w:r>
+              <w:t>XL4</w:t>
+            </w:r>
+          </w:p>
+        </w:tc>
+      </w:tr>
+      <w:tr>
+        <w:tc>
+          <w:tcPr>
+            <w:tcW w:w="828" w:type="dxa"/>
+          </w:tcPr>
+          <w:p>
+            <w:r>
+              <w:t>2</w:t>
+            </w:r>
+          </w:p>
+        </w:tc>
+        <w:tc>
+          <w:tcPr>
+            <w:tcW w:w="2610" w:type="dxa"/>
+          </w:tcPr>
+          <w:p>
+            <w:r>
+              <w:t>Người dùng bấm xem thống kê</w:t>
+            </w:r>
+          </w:p>
+        </w:tc>
+        <w:tc>
+          <w:tcPr>
+            <w:tcW w:w="3139" w:type="dxa"/>
+          </w:tcPr>
+          <w:p>
+            <w:r>
+              <w:t>Chuyển đến trang thống kê dataset của dataset tương ứng</w:t>
+            </w:r>
+          </w:p>
+        </w:tc>
+        <w:tc>
+          <w:tcPr>
+            <w:tcW w:w="2193" w:type="dxa"/>
+          </w:tcPr>
+          <w:p>
+            <w:r>
+              <w:t>XL5</w:t>
+            </w:r>
+          </w:p>
+        </w:tc>
+      </w:tr>
+      <w:tr>
+        <w:tc>
+          <w:tcPr>
+            <w:tcW w:w="828" w:type="dxa"/>
+          </w:tcPr>
+          <w:p>
+            <w:r>
+              <w:t>3</w:t>
+            </w:r>
+          </w:p>
+        </w:tc>
+        <w:tc>
+          <w:tcPr>
+            <w:tcW w:w="2610" w:type="dxa"/>
+          </w:tcPr>
+          <w:p>
+            <w:r>
+              <w:t>Người dùng bấm upload</w:t>
+            </w:r>
+          </w:p>
+        </w:tc>
+        <w:tc>
+          <w:tcPr>
+            <w:tcW w:w="3139" w:type="dxa"/>
+          </w:tcPr>
+          <w:p>
+            <w:r>
+              <w:t>Kiểm tra thông tin người dùng đã nhập. Sau đó gửi đến trang xử lý</w:t>
+            </w:r>
+          </w:p>
+        </w:tc>
+        <w:tc>
+          <w:tcPr>
+            <w:tcW w:w="2193" w:type="dxa"/>
+          </w:tcPr>
+          <w:p>
+            <w:r>
+              <w:t>Xl6</w:t>
+            </w:r>
+          </w:p>
+        </w:tc>
+      </w:tr>
+    </w:tbl>
+    <w:p/>
+    <w:p>
+      <w:pPr>
+        <w:rPr>
+          <w:rFonts w:eastAsiaTheme="majorEastAsia"/>
+          <w:szCs w:val="24"/>
+        </w:rPr>
+      </w:pPr>
+      <w:bookmarkStart w:id="25" w:name="_Toc454094680"/>
+      <w:r>
+        <w:br w:type="page"/>
+      </w:r>
+    </w:p>
+    <w:p>
+      <w:pPr>
+        <w:pStyle w:val="Heading3"/>
+        <w:numPr>
+          <w:ilvl w:val="0"/>
+          <w:numId w:val="28"/>
+        </w:numPr>
+        <w:ind w:hanging="720"/>
+        <w:rPr>
+          <w:rFonts w:ascii="Times New Roman" w:hAnsi="Times New Roman" w:cs="Times New Roman"/>
+          <w:color w:val="auto"/>
+          <w:sz w:val="26"/>
+        </w:rPr>
+      </w:pPr>
+      <w:r>
+        <w:rPr>
+          <w:rFonts w:ascii="Times New Roman" w:hAnsi="Times New Roman" w:cs="Times New Roman"/>
+          <w:color w:val="auto"/>
+          <w:sz w:val="26"/>
+        </w:rPr>
+        <w:lastRenderedPageBreak/>
+        <w:t xml:space="preserve">Trang </w:t>
+      </w:r>
+      <w:bookmarkEnd w:id="25"/>
+      <w:r>
+        <w:rPr>
+          <w:rFonts w:ascii="Times New Roman" w:hAnsi="Times New Roman" w:cs="Times New Roman"/>
+          <w:color w:val="auto"/>
+          <w:sz w:val="26"/>
+        </w:rPr>
+        <w:t>đăng ký tài khoả</w:t>
+      </w:r>
+      <w:r>
+        <w:rPr>
+          <w:rFonts w:ascii="Times New Roman" w:hAnsi="Times New Roman" w:cs="Times New Roman"/>
+          <w:color w:val="auto"/>
+          <w:sz w:val="26"/>
+        </w:rPr>
+        <w:t>n</w:t>
+      </w:r>
+    </w:p>
+    <w:p>
+      <w:pPr>
+        <w:pStyle w:val="ListParagraph"/>
+        <w:numPr>
+          <w:ilvl w:val="0"/>
+          <w:numId w:val="3"/>
+        </w:numPr>
+      </w:pPr>
+      <w:r>
+        <w:t>Giao diện mẫu</w:t>
+      </w:r>
+    </w:p>
+    <w:p>
+      <w:r>
+        <w:drawing>
+          <wp:inline distT="0" distB="0" distL="0" distR="0">
+            <wp:extent cx="5430520" cy="2258060"/>
+            <wp:effectExtent l="0" t="0" r="0" b="8890"/>
+            <wp:docPr id="55" name="Picture 55"/>
+            <wp:cNvGraphicFramePr>
+              <a:graphicFrameLocks xmlns:a="http://schemas.openxmlformats.org/drawingml/2006/main" noChangeAspect="1"/>
+            </wp:cNvGraphicFramePr>
+            <a:graphic xmlns:a="http://schemas.openxmlformats.org/drawingml/2006/main">
+              <a:graphicData uri="http://schemas.openxmlformats.org/drawingml/2006/picture">
+                <pic:pic xmlns:pic="http://schemas.openxmlformats.org/drawingml/2006/picture">
+                  <pic:nvPicPr>
+                    <pic:cNvPr id="0" name="Picture 3"/>
+                    <pic:cNvPicPr>
+                      <a:picLocks noChangeAspect="1" noChangeArrowheads="1"/>
+                    </pic:cNvPicPr>
+                  </pic:nvPicPr>
+                  <pic:blipFill>
+                    <a:blip r:embed="rId16">
+                      <a:extLst>
+                        <a:ext uri="{28A0092B-C50C-407E-A947-70E740481C1C}">
+                          <a14:useLocalDpi xmlns:a14="http://schemas.microsoft.com/office/drawing/2010/main" val="0"/>
+                        </a:ext>
+                      </a:extLst>
+                    </a:blip>
+                    <a:srcRect/>
+                    <a:stretch>
+                      <a:fillRect/>
+                    </a:stretch>
+                  </pic:blipFill>
+                  <pic:spPr bwMode="auto">
+                    <a:xfrm>
+                      <a:off x="0" y="0"/>
+                      <a:ext cx="5430520" cy="2258060"/>
+                    </a:xfrm>
+                    <a:prstGeom prst="rect">
+                      <a:avLst/>
+                    </a:prstGeom>
+                    <a:noFill/>
+                    <a:ln>
+                      <a:noFill/>
+                    </a:ln>
+                  </pic:spPr>
+                </pic:pic>
+              </a:graphicData>
+            </a:graphic>
+          </wp:inline>
+        </w:drawing>
+      </w:r>
+    </w:p>
+    <w:p>
+      <w:pPr>
+        <w:pStyle w:val="ListParagraph"/>
+        <w:numPr>
+          <w:ilvl w:val="0"/>
+          <w:numId w:val="3"/>
+        </w:numPr>
+      </w:pPr>
+      <w:r>
+        <w:t>Mô tả giao diện</w:t>
+      </w:r>
+    </w:p>
+    <w:tbl>
+      <w:tblPr>
+        <w:tblStyle w:val="TableGrid"/>
+        <w:tblW w:w="0" w:type="auto"/>
+        <w:tblLook w:val="04A0" w:firstRow="1" w:lastRow="0" w:firstColumn="1" w:lastColumn="0" w:noHBand="0" w:noVBand="1"/>
+      </w:tblPr>
+      <w:tblGrid>
+        <w:gridCol w:w="738"/>
+        <w:gridCol w:w="2970"/>
+        <w:gridCol w:w="2520"/>
+        <w:gridCol w:w="2542"/>
+      </w:tblGrid>
+      <w:tr>
+        <w:tc>
+          <w:tcPr>
+            <w:tcW w:w="738" w:type="dxa"/>
+          </w:tcPr>
+          <w:p>
+            <w:r>
+              <w:t>STT</w:t>
+            </w:r>
+          </w:p>
+        </w:tc>
+        <w:tc>
+          <w:tcPr>
+            <w:tcW w:w="2970" w:type="dxa"/>
+          </w:tcPr>
+          <w:p>
+            <w:r>
+              <w:t>Tên thuộc tính</w:t>
+            </w:r>
+          </w:p>
+        </w:tc>
+        <w:tc>
+          <w:tcPr>
+            <w:tcW w:w="2520" w:type="dxa"/>
+          </w:tcPr>
+          <w:p>
+            <w:r>
+              <w:t>Kiểu</w:t>
+            </w:r>
+          </w:p>
+        </w:tc>
+        <w:tc>
+          <w:tcPr>
+            <w:tcW w:w="2542" w:type="dxa"/>
+          </w:tcPr>
+          <w:p>
+            <w:r>
+              <w:t>Mô tả</w:t>
+            </w:r>
+          </w:p>
+        </w:tc>
+      </w:tr>
+      <w:tr>
+        <w:tc>
+          <w:tcPr>
+            <w:tcW w:w="738" w:type="dxa"/>
+          </w:tcPr>
+          <w:p>
+            <w:r>
+              <w:t>1</w:t>
+            </w:r>
+          </w:p>
+        </w:tc>
+        <w:tc>
+          <w:tcPr>
+            <w:tcW w:w="2970" w:type="dxa"/>
+          </w:tcPr>
+          <w:p>
+            <w:r>
+              <w:t>Tên tài khoản</w:t>
+            </w:r>
+          </w:p>
+        </w:tc>
+        <w:tc>
+          <w:tcPr>
+            <w:tcW w:w="2520" w:type="dxa"/>
+          </w:tcPr>
+          <w:p/>
+        </w:tc>
+        <w:tc>
+          <w:tcPr>
+            <w:tcW w:w="2542" w:type="dxa"/>
+          </w:tcPr>
+          <w:p/>
+        </w:tc>
+      </w:tr>
+      <w:tr>
+        <w:tc>
+          <w:tcPr>
+            <w:tcW w:w="738" w:type="dxa"/>
+          </w:tcPr>
+          <w:p>
+            <w:r>
+              <w:t>2</w:t>
+            </w:r>
+          </w:p>
+        </w:tc>
+        <w:tc>
+          <w:tcPr>
+            <w:tcW w:w="2970" w:type="dxa"/>
+          </w:tcPr>
+          <w:p>
+            <w:r>
+              <w:t>Email</w:t>
+            </w:r>
+          </w:p>
+        </w:tc>
+        <w:tc>
+          <w:tcPr>
+            <w:tcW w:w="2520" w:type="dxa"/>
+          </w:tcPr>
+          <w:p/>
+        </w:tc>
+        <w:tc>
+          <w:tcPr>
+            <w:tcW w:w="2542" w:type="dxa"/>
+          </w:tcPr>
+          <w:p/>
+        </w:tc>
+      </w:tr>
+      <w:tr>
+        <w:tc>
+          <w:tcPr>
+            <w:tcW w:w="738" w:type="dxa"/>
+          </w:tcPr>
+          <w:p>
+            <w:r>
+              <w:t>3</w:t>
+            </w:r>
+          </w:p>
+        </w:tc>
+        <w:tc>
+          <w:tcPr>
+            <w:tcW w:w="2970" w:type="dxa"/>
+          </w:tcPr>
+          <w:p>
+            <w:r>
+              <w:t>Mật khẩu</w:t>
+            </w:r>
+          </w:p>
+        </w:tc>
+        <w:tc>
+          <w:tcPr>
+            <w:tcW w:w="2520" w:type="dxa"/>
+          </w:tcPr>
+          <w:p/>
+        </w:tc>
+        <w:tc>
+          <w:tcPr>
+            <w:tcW w:w="2542" w:type="dxa"/>
+          </w:tcPr>
+          <w:p/>
+        </w:tc>
+      </w:tr>
+      <w:tr>
+        <w:tc>
+          <w:tcPr>
+            <w:tcW w:w="738" w:type="dxa"/>
+          </w:tcPr>
+          <w:p>
+            <w:r>
+              <w:t>4</w:t>
+            </w:r>
+          </w:p>
+        </w:tc>
+        <w:tc>
+          <w:tcPr>
+            <w:tcW w:w="2970" w:type="dxa"/>
+          </w:tcPr>
+          <w:p>
+            <w:r>
+              <w:t>Nhập lại mật khẩu</w:t>
+            </w:r>
+          </w:p>
+        </w:tc>
+        <w:tc>
+          <w:tcPr>
+            <w:tcW w:w="2520" w:type="dxa"/>
+          </w:tcPr>
+          <w:p/>
+        </w:tc>
+        <w:tc>
+          <w:tcPr>
+            <w:tcW w:w="2542" w:type="dxa"/>
+          </w:tcPr>
+          <w:p/>
+        </w:tc>
+      </w:tr>
+      <w:tr>
+        <w:tc>
+          <w:tcPr>
+            <w:tcW w:w="738" w:type="dxa"/>
+          </w:tcPr>
+          <w:p>
+            <w:r>
+              <w:t>5</w:t>
+            </w:r>
+          </w:p>
+        </w:tc>
+        <w:tc>
+          <w:tcPr>
+            <w:tcW w:w="2970" w:type="dxa"/>
+          </w:tcPr>
+          <w:p>
+            <w:r>
+              <w:t>Đăng ký</w:t>
+            </w:r>
+          </w:p>
+        </w:tc>
+        <w:tc>
+          <w:tcPr>
+            <w:tcW w:w="2520" w:type="dxa"/>
+          </w:tcPr>
+          <w:p/>
+        </w:tc>
+        <w:tc>
+          <w:tcPr>
+            <w:tcW w:w="2542" w:type="dxa"/>
+          </w:tcPr>
+          <w:p/>
+        </w:tc>
+      </w:tr>
+      <w:tr>
+        <w:tc>
+          <w:tcPr>
+            <w:tcW w:w="738" w:type="dxa"/>
+          </w:tcPr>
+          <w:p>
+            <w:r>
+              <w:t>6</w:t>
+            </w:r>
+          </w:p>
+        </w:tc>
+        <w:tc>
+          <w:tcPr>
+            <w:tcW w:w="2970" w:type="dxa"/>
+          </w:tcPr>
+          <w:p>
+            <w:r>
+              <w:t>Đăng nhập</w:t>
+            </w:r>
+          </w:p>
+        </w:tc>
+        <w:tc>
+          <w:tcPr>
+            <w:tcW w:w="2520" w:type="dxa"/>
+          </w:tcPr>
+          <w:p/>
+        </w:tc>
+        <w:tc>
+          <w:tcPr>
+            <w:tcW w:w="2542" w:type="dxa"/>
+          </w:tcPr>
+          <w:p/>
+        </w:tc>
+      </w:tr>
+    </w:tbl>
+    <w:p>
+      <w:pPr>
+        <w:pStyle w:val="ListParagraph"/>
+        <w:ind w:left="1800"/>
+      </w:pPr>
+      <w:bookmarkStart w:id="26" w:name="_GoBack"/>
+      <w:bookmarkEnd w:id="26"/>
+    </w:p>
+    <w:p>
+      <w:pPr>
+        <w:pStyle w:val="ListParagraph"/>
+        <w:numPr>
+          <w:ilvl w:val="0"/>
+          <w:numId w:val="3"/>
+        </w:numPr>
+      </w:pPr>
+      <w:r>
+        <w:t>Mô tả biến cố</w:t>
+      </w:r>
+    </w:p>
+    <w:p>
+      <w:pPr>
+        <w:pStyle w:val="Heading3"/>
+        <w:numPr>
+          <w:ilvl w:val="0"/>
+          <w:numId w:val="28"/>
+        </w:numPr>
+        <w:ind w:hanging="720"/>
+        <w:rPr>
+          <w:rFonts w:ascii="Times New Roman" w:hAnsi="Times New Roman" w:cs="Times New Roman"/>
+          <w:color w:val="auto"/>
+          <w:sz w:val="26"/>
+        </w:rPr>
+      </w:pPr>
+      <w:bookmarkStart w:id="27" w:name="_Toc454094681"/>
+      <w:r>
+        <w:rPr>
+          <w:rFonts w:ascii="Times New Roman" w:hAnsi="Times New Roman" w:cs="Times New Roman"/>
+          <w:color w:val="auto"/>
+          <w:sz w:val="26"/>
+        </w:rPr>
+        <w:t>Trang thống kê dữ liệu</w:t>
+      </w:r>
+      <w:bookmarkEnd w:id="27"/>
+    </w:p>
+    <w:p>
+      <w:pPr>
+        <w:pStyle w:val="Heading3"/>
+        <w:numPr>
+          <w:ilvl w:val="0"/>
+          <w:numId w:val="28"/>
+        </w:numPr>
+        <w:ind w:hanging="720"/>
+        <w:rPr>
+          <w:rFonts w:ascii="Times New Roman" w:hAnsi="Times New Roman" w:cs="Times New Roman"/>
+          <w:color w:val="auto"/>
+          <w:sz w:val="26"/>
+        </w:rPr>
+      </w:pPr>
+      <w:bookmarkStart w:id="28" w:name="_Toc454094682"/>
+      <w:r>
+        <w:rPr>
+          <w:rFonts w:ascii="Times New Roman" w:hAnsi="Times New Roman" w:cs="Times New Roman"/>
+          <w:color w:val="auto"/>
+          <w:sz w:val="26"/>
+        </w:rPr>
+        <w:t>Trang đăng nhập</w:t>
+      </w:r>
+      <w:bookmarkEnd w:id="28"/>
+    </w:p>
+    <w:p>
+      <w:pPr>
+        <w:pStyle w:val="Heading3"/>
+        <w:numPr>
+          <w:ilvl w:val="0"/>
+          <w:numId w:val="28"/>
+        </w:numPr>
+        <w:ind w:hanging="720"/>
+        <w:rPr>
+          <w:rFonts w:ascii="Times New Roman" w:hAnsi="Times New Roman" w:cs="Times New Roman"/>
+          <w:color w:val="auto"/>
+          <w:sz w:val="26"/>
+        </w:rPr>
+      </w:pPr>
+      <w:bookmarkStart w:id="29" w:name="_Toc454094683"/>
+      <w:r>
+        <w:rPr>
+          <w:rFonts w:ascii="Times New Roman" w:hAnsi="Times New Roman" w:cs="Times New Roman"/>
+          <w:color w:val="auto"/>
+          <w:sz w:val="26"/>
+        </w:rPr>
+        <w:t>Trang đăng ký</w:t>
+      </w:r>
+      <w:bookmarkEnd w:id="29"/>
+    </w:p>
+    <w:p>
+      <w:pPr>
+        <w:pStyle w:val="Heading3"/>
+        <w:numPr>
+          <w:ilvl w:val="0"/>
+          <w:numId w:val="28"/>
+        </w:numPr>
+        <w:ind w:hanging="720"/>
+        <w:rPr>
+          <w:rFonts w:ascii="Times New Roman" w:hAnsi="Times New Roman" w:cs="Times New Roman"/>
+          <w:color w:val="auto"/>
+          <w:sz w:val="26"/>
+        </w:rPr>
+      </w:pPr>
+      <w:bookmarkStart w:id="30" w:name="_Toc454094684"/>
+      <w:r>
+        <w:rPr>
+          <w:rFonts w:ascii="Times New Roman" w:hAnsi="Times New Roman" w:cs="Times New Roman"/>
+          <w:color w:val="auto"/>
+          <w:sz w:val="26"/>
+        </w:rPr>
+        <w:t>Trang quên mật khẩu</w:t>
+      </w:r>
+      <w:bookmarkEnd w:id="30"/>
+    </w:p>
+    <w:p/>
     <w:p>
       <w:pPr>
         <w:pStyle w:val="Heading2"/>
@@ -8744,7 +10390,7 @@
           <w:szCs w:val="24"/>
         </w:rPr>
       </w:pPr>
-      <w:bookmarkStart w:id="30" w:name="_Toc454094685"/>
+      <w:bookmarkStart w:id="31" w:name="_Toc454094685"/>
       <w:r>
         <w:rPr>
           <w:rFonts w:ascii="Times New Roman" w:hAnsi="Times New Roman" w:cs="Times New Roman"/>
@@ -8756,7 +10402,7 @@
         <w:lastRenderedPageBreak/>
         <w:t>LẬP TRÌNH VÀ KIỂM THỬ</w:t>
       </w:r>
-      <w:bookmarkEnd w:id="30"/>
+      <w:bookmarkEnd w:id="31"/>
     </w:p>
     <w:p>
       <w:pPr>
@@ -8787,7 +10433,7 @@
           <w:szCs w:val="24"/>
         </w:rPr>
       </w:pPr>
-      <w:bookmarkStart w:id="31" w:name="_Toc454094686"/>
+      <w:bookmarkStart w:id="32" w:name="_Toc454094686"/>
       <w:r>
         <w:rPr>
           <w:rFonts w:ascii="Times New Roman" w:hAnsi="Times New Roman" w:cs="Times New Roman"/>
@@ -8799,11 +10445,11 @@
         <w:lastRenderedPageBreak/>
         <w:t>KẾT LUẬN</w:t>
       </w:r>
-      <w:bookmarkEnd w:id="31"/>
+      <w:bookmarkEnd w:id="32"/>
     </w:p>
     <w:sectPr>
-      <w:headerReference w:type="default" r:id="rId16"/>
-      <w:footerReference w:type="default" r:id="rId17"/>
+      <w:headerReference w:type="default" r:id="rId17"/>
+      <w:footerReference w:type="default" r:id="rId18"/>
       <w:type w:val="continuous"/>
       <w:pgSz w:w="12240" w:h="15840"/>
       <w:pgMar w:top="1701" w:right="1701" w:bottom="1701" w:left="1985" w:header="720" w:footer="720" w:gutter="0"/>
@@ -8880,7 +10526,7 @@
           <w:fldChar w:fldCharType="separate"/>
         </w:r>
         <w:r>
-          <w:t>11</w:t>
+          <w:t>15</w:t>
         </w:r>
         <w:r>
           <w:fldChar w:fldCharType="end"/>
@@ -13045,7 +14691,7 @@
 </file>
 
 <file path=customXml/itemProps1.xml><?xml version="1.0" encoding="utf-8"?>
-<ds:datastoreItem xmlns:ds="http://schemas.openxmlformats.org/officeDocument/2006/customXml" ds:itemID="{09D76309-4139-46B7-A199-5920B56085AB}">
+<ds:datastoreItem xmlns:ds="http://schemas.openxmlformats.org/officeDocument/2006/customXml" ds:itemID="{0C790EB9-A1B1-4642-A5A1-2ACC1814A6CF}">
   <ds:schemaRefs>
     <ds:schemaRef ds:uri="http://schemas.openxmlformats.org/officeDocument/2006/bibliography"/>
   </ds:schemaRefs>

</xml_diff>